<commit_message>
Leve modificacion de la memoria
</commit_message>
<xml_diff>
--- a/SING_Practica_3/Memoria_Practica3.docx
+++ b/SING_Practica_3/Memoria_Practica3.docx
@@ -5,7 +5,9 @@
     <w:sdt>
       <w:sdtPr>
         <w:rPr>
+          <w:rFonts w:eastAsiaTheme="minorHAnsi"/>
           <w:color w:val="4472C4" w:themeColor="accent1"/>
+          <w:lang w:eastAsia="en-US"/>
         </w:rPr>
         <w:id w:val="1243531340"/>
         <w:docPartObj>
@@ -15,9 +17,7 @@
       </w:sdtPr>
       <w:sdtEndPr>
         <w:rPr>
-          <w:rFonts w:eastAsiaTheme="minorHAnsi"/>
           <w:color w:val="auto"/>
-          <w:lang w:eastAsia="en-US"/>
         </w:rPr>
       </w:sdtEndPr>
       <w:sdtContent>
@@ -51,7 +51,7 @@
                         <pic:cNvPicPr/>
                       </pic:nvPicPr>
                       <pic:blipFill>
-                        <a:blip r:embed="rId6" cstate="print">
+                        <a:blip r:embed="rId8" cstate="print">
                           <a:duotone>
                             <a:schemeClr val="accent1">
                               <a:shade val="45000"/>
@@ -184,7 +184,7 @@
                         <pic:cNvPicPr/>
                       </pic:nvPicPr>
                       <pic:blipFill>
-                        <a:blip r:embed="rId7" cstate="print">
+                        <a:blip r:embed="rId9" cstate="print">
                           <a:duotone>
                             <a:schemeClr val="accent1">
                               <a:shade val="45000"/>
@@ -302,6 +302,7 @@
                                     <w:calendar w:val="gregorian"/>
                                   </w:date>
                                 </w:sdtPr>
+                                <w:sdtEndPr/>
                                 <w:sdtContent>
                                   <w:p>
                                     <w:pPr>
@@ -362,6 +363,7 @@
                                     <w:dataBinding w:prefixMappings="xmlns:ns0='http://schemas.microsoft.com/office/2006/coverPageProps' " w:xpath="/ns0:CoverPageProperties[1]/ns0:CompanyAddress[1]" w:storeItemID="{55AF091B-3C7A-41E3-B477-F2FDAA23CFDA}"/>
                                     <w:text/>
                                   </w:sdtPr>
+                                  <w:sdtEndPr/>
                                   <w:sdtContent>
                                     <w:r>
                                       <w:rPr>
@@ -445,6 +447,7 @@
                               <w:calendar w:val="gregorian"/>
                             </w:date>
                           </w:sdtPr>
+                          <w:sdtEndPr/>
                           <w:sdtContent>
                             <w:p>
                               <w:pPr>
@@ -505,6 +508,7 @@
                               <w:dataBinding w:prefixMappings="xmlns:ns0='http://schemas.microsoft.com/office/2006/coverPageProps' " w:xpath="/ns0:CoverPageProperties[1]/ns0:CompanyAddress[1]" w:storeItemID="{55AF091B-3C7A-41E3-B477-F2FDAA23CFDA}"/>
                               <w:text/>
                             </w:sdtPr>
+                            <w:sdtEndPr/>
                             <w:sdtContent>
                               <w:r>
                                 <w:rPr>
@@ -555,6 +559,13 @@
     </w:sdt>
     <w:sdt>
       <w:sdtPr>
+        <w:rPr>
+          <w:rFonts w:asciiTheme="minorHAnsi" w:eastAsiaTheme="minorHAnsi" w:hAnsiTheme="minorHAnsi" w:cstheme="minorBidi"/>
+          <w:color w:val="auto"/>
+          <w:sz w:val="22"/>
+          <w:szCs w:val="22"/>
+          <w:lang w:eastAsia="en-US"/>
+        </w:rPr>
         <w:id w:val="-244652271"/>
         <w:docPartObj>
           <w:docPartGallery w:val="Table of Contents"/>
@@ -563,13 +574,8 @@
       </w:sdtPr>
       <w:sdtEndPr>
         <w:rPr>
-          <w:rFonts w:asciiTheme="minorHAnsi" w:eastAsiaTheme="minorHAnsi" w:hAnsiTheme="minorHAnsi" w:cstheme="minorBidi"/>
-          <w:b/>
-          <w:bCs/>
-          <w:color w:val="auto"/>
-          <w:sz w:val="22"/>
-          <w:szCs w:val="22"/>
-          <w:lang w:eastAsia="en-US"/>
+          <w:b/>
+          <w:bCs/>
         </w:rPr>
       </w:sdtEndPr>
       <w:sdtContent>
@@ -1993,8 +1999,6 @@
           <w:szCs w:val="32"/>
         </w:rPr>
       </w:pPr>
-      <w:bookmarkStart w:id="0" w:name="_GoBack"/>
-      <w:bookmarkEnd w:id="0"/>
       <w:r>
         <w:br w:type="page"/>
       </w:r>
@@ -2003,12 +2007,12 @@
       <w:pPr>
         <w:pStyle w:val="Ttulo1"/>
       </w:pPr>
-      <w:bookmarkStart w:id="1" w:name="_Toc508623921"/>
+      <w:bookmarkStart w:id="0" w:name="_Toc508623921"/>
       <w:r>
         <w:lastRenderedPageBreak/>
         <w:t>Ejercicio 1</w:t>
       </w:r>
-      <w:bookmarkEnd w:id="1"/>
+      <w:bookmarkEnd w:id="0"/>
     </w:p>
     <w:p>
       <w:pPr>
@@ -2965,11 +2969,11 @@
       <w:pPr>
         <w:pStyle w:val="Ttulo1"/>
       </w:pPr>
-      <w:bookmarkStart w:id="2" w:name="_Toc508623922"/>
+      <w:bookmarkStart w:id="1" w:name="_Toc508623922"/>
       <w:r>
         <w:t>Ejercicio 2</w:t>
       </w:r>
-      <w:bookmarkEnd w:id="2"/>
+      <w:bookmarkEnd w:id="1"/>
     </w:p>
     <w:p>
       <w:pPr>
@@ -3383,7 +3387,29 @@
           <w:szCs w:val="20"/>
           <w:highlight w:val="white"/>
         </w:rPr>
-        <w:t>"Camelot"</w:t>
+        <w:t>"</w:t>
+      </w:r>
+      <w:proofErr w:type="spellStart"/>
+      <w:r>
+        <w:rPr>
+          <w:rFonts w:ascii="Courier New" w:hAnsi="Courier New" w:cs="Courier New"/>
+          <w:color w:val="800000"/>
+          <w:sz w:val="20"/>
+          <w:szCs w:val="20"/>
+          <w:highlight w:val="white"/>
+        </w:rPr>
+        <w:t>Camelot</w:t>
+      </w:r>
+      <w:proofErr w:type="spellEnd"/>
+      <w:r>
+        <w:rPr>
+          <w:rFonts w:ascii="Courier New" w:hAnsi="Courier New" w:cs="Courier New"/>
+          <w:color w:val="800000"/>
+          <w:sz w:val="20"/>
+          <w:szCs w:val="20"/>
+          <w:highlight w:val="white"/>
+        </w:rPr>
+        <w:t>"</w:t>
       </w:r>
       <w:r>
         <w:rPr>
@@ -4884,6 +4910,8 @@
         </w:rPr>
         <w:br w:type="page"/>
       </w:r>
+      <w:bookmarkStart w:id="2" w:name="_GoBack"/>
+      <w:bookmarkEnd w:id="2"/>
     </w:p>
     <w:p>
       <w:pPr>
@@ -5118,7 +5146,29 @@
           <w:szCs w:val="20"/>
           <w:highlight w:val="white"/>
         </w:rPr>
-        <w:t>"Camelot"</w:t>
+        <w:t>"</w:t>
+      </w:r>
+      <w:proofErr w:type="spellStart"/>
+      <w:r>
+        <w:rPr>
+          <w:rFonts w:ascii="Courier New" w:hAnsi="Courier New" w:cs="Courier New"/>
+          <w:color w:val="800000"/>
+          <w:sz w:val="20"/>
+          <w:szCs w:val="20"/>
+          <w:highlight w:val="white"/>
+        </w:rPr>
+        <w:t>Camelot</w:t>
+      </w:r>
+      <w:proofErr w:type="spellEnd"/>
+      <w:r>
+        <w:rPr>
+          <w:rFonts w:ascii="Courier New" w:hAnsi="Courier New" w:cs="Courier New"/>
+          <w:color w:val="800000"/>
+          <w:sz w:val="20"/>
+          <w:szCs w:val="20"/>
+          <w:highlight w:val="white"/>
+        </w:rPr>
+        <w:t>"</w:t>
       </w:r>
       <w:r>
         <w:rPr>
@@ -6868,7 +6918,29 @@
           <w:szCs w:val="20"/>
           <w:highlight w:val="white"/>
         </w:rPr>
-        <w:t>"Camelot"</w:t>
+        <w:t>"</w:t>
+      </w:r>
+      <w:proofErr w:type="spellStart"/>
+      <w:r>
+        <w:rPr>
+          <w:rFonts w:ascii="Courier New" w:hAnsi="Courier New" w:cs="Courier New"/>
+          <w:color w:val="800000"/>
+          <w:sz w:val="20"/>
+          <w:szCs w:val="20"/>
+          <w:highlight w:val="white"/>
+        </w:rPr>
+        <w:t>Camelot</w:t>
+      </w:r>
+      <w:proofErr w:type="spellEnd"/>
+      <w:r>
+        <w:rPr>
+          <w:rFonts w:ascii="Courier New" w:hAnsi="Courier New" w:cs="Courier New"/>
+          <w:color w:val="800000"/>
+          <w:sz w:val="20"/>
+          <w:szCs w:val="20"/>
+          <w:highlight w:val="white"/>
+        </w:rPr>
+        <w:t>"</w:t>
       </w:r>
       <w:r>
         <w:rPr>
@@ -35215,6 +35287,7 @@
       </w:pPr>
     </w:p>
     <w:sectPr>
+      <w:footerReference w:type="default" r:id="rId10"/>
       <w:pgSz w:w="11906" w:h="16838"/>
       <w:pgMar w:top="1417" w:right="1701" w:bottom="1417" w:left="1701" w:header="708" w:footer="708" w:gutter="0"/>
       <w:pgNumType w:start="0"/>
@@ -35224,6 +35297,112 @@
     </w:sectPr>
   </w:body>
 </w:document>
+</file>
+
+<file path=word/endnotes.xml><?xml version="1.0" encoding="utf-8"?>
+<w:endnotes xmlns:wpc="http://schemas.microsoft.com/office/word/2010/wordprocessingCanvas" xmlns:cx="http://schemas.microsoft.com/office/drawing/2014/chartex" xmlns:cx1="http://schemas.microsoft.com/office/drawing/2015/9/8/chartex" xmlns:cx2="http://schemas.microsoft.com/office/drawing/2015/10/21/chartex" xmlns:cx3="http://schemas.microsoft.com/office/drawing/2016/5/9/chartex" xmlns:cx4="http://schemas.microsoft.com/office/drawing/2016/5/10/chartex" xmlns:cx5="http://schemas.microsoft.com/office/drawing/2016/5/11/chartex" xmlns:cx6="http://schemas.microsoft.com/office/drawing/2016/5/12/chartex" xmlns:cx7="http://schemas.microsoft.com/office/drawing/2016/5/13/chartex" xmlns:cx8="http://schemas.microsoft.com/office/drawing/2016/5/14/chartex" xmlns:mc="http://schemas.openxmlformats.org/markup-compatibility/2006" xmlns:aink="http://schemas.microsoft.com/office/drawing/2016/ink" xmlns:am3d="http://schemas.microsoft.com/office/drawing/2017/model3d" xmlns:o="urn:schemas-microsoft-com:office:office" xmlns:r="http://schemas.openxmlformats.org/officeDocument/2006/relationships" xmlns:m="http://schemas.openxmlformats.org/officeDocument/2006/math" xmlns:v="urn:schemas-microsoft-com:vml" xmlns:wp14="http://schemas.microsoft.com/office/word/2010/wordprocessingDrawing" xmlns:wp="http://schemas.openxmlformats.org/drawingml/2006/wordprocessingDrawing" xmlns:w10="urn:schemas-microsoft-com:office:word" xmlns:w="http://schemas.openxmlformats.org/wordprocessingml/2006/main" xmlns:w14="http://schemas.microsoft.com/office/word/2010/wordml" xmlns:w15="http://schemas.microsoft.com/office/word/2012/wordml" xmlns:w16cid="http://schemas.microsoft.com/office/word/2016/wordml/cid" xmlns:w16se="http://schemas.microsoft.com/office/word/2015/wordml/symex" xmlns:wpg="http://schemas.microsoft.com/office/word/2010/wordprocessingGroup" xmlns:wpi="http://schemas.microsoft.com/office/word/2010/wordprocessingInk" xmlns:wne="http://schemas.microsoft.com/office/word/2006/wordml" xmlns:wps="http://schemas.microsoft.com/office/word/2010/wordprocessingShape" mc:Ignorable="w14 w15 w16se w16cid wp14">
+  <w:endnote w:type="separator" w:id="-1">
+    <w:p>
+      <w:pPr>
+        <w:spacing w:after="0" w:line="240" w:lineRule="auto"/>
+      </w:pPr>
+      <w:r>
+        <w:separator/>
+      </w:r>
+    </w:p>
+  </w:endnote>
+  <w:endnote w:type="continuationSeparator" w:id="0">
+    <w:p>
+      <w:pPr>
+        <w:spacing w:after="0" w:line="240" w:lineRule="auto"/>
+      </w:pPr>
+      <w:r>
+        <w:continuationSeparator/>
+      </w:r>
+    </w:p>
+  </w:endnote>
+</w:endnotes>
+</file>
+
+<file path=word/footer1.xml><?xml version="1.0" encoding="utf-8"?>
+<w:ftr xmlns:wpc="http://schemas.microsoft.com/office/word/2010/wordprocessingCanvas" xmlns:cx="http://schemas.microsoft.com/office/drawing/2014/chartex" xmlns:cx1="http://schemas.microsoft.com/office/drawing/2015/9/8/chartex" xmlns:cx2="http://schemas.microsoft.com/office/drawing/2015/10/21/chartex" xmlns:cx3="http://schemas.microsoft.com/office/drawing/2016/5/9/chartex" xmlns:cx4="http://schemas.microsoft.com/office/drawing/2016/5/10/chartex" xmlns:cx5="http://schemas.microsoft.com/office/drawing/2016/5/11/chartex" xmlns:cx6="http://schemas.microsoft.com/office/drawing/2016/5/12/chartex" xmlns:cx7="http://schemas.microsoft.com/office/drawing/2016/5/13/chartex" xmlns:cx8="http://schemas.microsoft.com/office/drawing/2016/5/14/chartex" xmlns:mc="http://schemas.openxmlformats.org/markup-compatibility/2006" xmlns:aink="http://schemas.microsoft.com/office/drawing/2016/ink" xmlns:am3d="http://schemas.microsoft.com/office/drawing/2017/model3d" xmlns:o="urn:schemas-microsoft-com:office:office" xmlns:r="http://schemas.openxmlformats.org/officeDocument/2006/relationships" xmlns:m="http://schemas.openxmlformats.org/officeDocument/2006/math" xmlns:v="urn:schemas-microsoft-com:vml" xmlns:wp14="http://schemas.microsoft.com/office/word/2010/wordprocessingDrawing" xmlns:wp="http://schemas.openxmlformats.org/drawingml/2006/wordprocessingDrawing" xmlns:w10="urn:schemas-microsoft-com:office:word" xmlns:w="http://schemas.openxmlformats.org/wordprocessingml/2006/main" xmlns:w14="http://schemas.microsoft.com/office/word/2010/wordml" xmlns:w15="http://schemas.microsoft.com/office/word/2012/wordml" xmlns:w16cid="http://schemas.microsoft.com/office/word/2016/wordml/cid" xmlns:w16se="http://schemas.microsoft.com/office/word/2015/wordml/symex" xmlns:wpg="http://schemas.microsoft.com/office/word/2010/wordprocessingGroup" xmlns:wpi="http://schemas.microsoft.com/office/word/2010/wordprocessingInk" xmlns:wne="http://schemas.microsoft.com/office/word/2006/wordml" xmlns:wps="http://schemas.microsoft.com/office/word/2010/wordprocessingShape" mc:Ignorable="w14 w15 w16se w16cid wp14">
+  <w:p>
+    <w:pPr>
+      <w:pStyle w:val="Piedepgina"/>
+      <w:jc w:val="center"/>
+      <w:rPr>
+        <w:caps/>
+        <w:color w:val="4472C4" w:themeColor="accent1"/>
+      </w:rPr>
+    </w:pPr>
+    <w:r>
+      <w:rPr>
+        <w:caps/>
+        <w:color w:val="4472C4" w:themeColor="accent1"/>
+      </w:rPr>
+      <w:fldChar w:fldCharType="begin"/>
+    </w:r>
+    <w:r>
+      <w:rPr>
+        <w:caps/>
+        <w:color w:val="4472C4" w:themeColor="accent1"/>
+      </w:rPr>
+      <w:instrText>PAGE   \* MERGEFORMAT</w:instrText>
+    </w:r>
+    <w:r>
+      <w:rPr>
+        <w:caps/>
+        <w:color w:val="4472C4" w:themeColor="accent1"/>
+      </w:rPr>
+      <w:fldChar w:fldCharType="separate"/>
+    </w:r>
+    <w:r>
+      <w:rPr>
+        <w:caps/>
+        <w:noProof/>
+        <w:color w:val="4472C4" w:themeColor="accent1"/>
+      </w:rPr>
+      <w:t>11</w:t>
+    </w:r>
+    <w:r>
+      <w:rPr>
+        <w:caps/>
+        <w:color w:val="4472C4" w:themeColor="accent1"/>
+      </w:rPr>
+      <w:fldChar w:fldCharType="end"/>
+    </w:r>
+  </w:p>
+  <w:p>
+    <w:pPr>
+      <w:pStyle w:val="Piedepgina"/>
+    </w:pPr>
+  </w:p>
+</w:ftr>
+</file>
+
+<file path=word/footnotes.xml><?xml version="1.0" encoding="utf-8"?>
+<w:footnotes xmlns:wpc="http://schemas.microsoft.com/office/word/2010/wordprocessingCanvas" xmlns:cx="http://schemas.microsoft.com/office/drawing/2014/chartex" xmlns:cx1="http://schemas.microsoft.com/office/drawing/2015/9/8/chartex" xmlns:cx2="http://schemas.microsoft.com/office/drawing/2015/10/21/chartex" xmlns:cx3="http://schemas.microsoft.com/office/drawing/2016/5/9/chartex" xmlns:cx4="http://schemas.microsoft.com/office/drawing/2016/5/10/chartex" xmlns:cx5="http://schemas.microsoft.com/office/drawing/2016/5/11/chartex" xmlns:cx6="http://schemas.microsoft.com/office/drawing/2016/5/12/chartex" xmlns:cx7="http://schemas.microsoft.com/office/drawing/2016/5/13/chartex" xmlns:cx8="http://schemas.microsoft.com/office/drawing/2016/5/14/chartex" xmlns:mc="http://schemas.openxmlformats.org/markup-compatibility/2006" xmlns:aink="http://schemas.microsoft.com/office/drawing/2016/ink" xmlns:am3d="http://schemas.microsoft.com/office/drawing/2017/model3d" xmlns:o="urn:schemas-microsoft-com:office:office" xmlns:r="http://schemas.openxmlformats.org/officeDocument/2006/relationships" xmlns:m="http://schemas.openxmlformats.org/officeDocument/2006/math" xmlns:v="urn:schemas-microsoft-com:vml" xmlns:wp14="http://schemas.microsoft.com/office/word/2010/wordprocessingDrawing" xmlns:wp="http://schemas.openxmlformats.org/drawingml/2006/wordprocessingDrawing" xmlns:w10="urn:schemas-microsoft-com:office:word" xmlns:w="http://schemas.openxmlformats.org/wordprocessingml/2006/main" xmlns:w14="http://schemas.microsoft.com/office/word/2010/wordml" xmlns:w15="http://schemas.microsoft.com/office/word/2012/wordml" xmlns:w16cid="http://schemas.microsoft.com/office/word/2016/wordml/cid" xmlns:w16se="http://schemas.microsoft.com/office/word/2015/wordml/symex" xmlns:wpg="http://schemas.microsoft.com/office/word/2010/wordprocessingGroup" xmlns:wpi="http://schemas.microsoft.com/office/word/2010/wordprocessingInk" xmlns:wne="http://schemas.microsoft.com/office/word/2006/wordml" xmlns:wps="http://schemas.microsoft.com/office/word/2010/wordprocessingShape" mc:Ignorable="w14 w15 w16se w16cid wp14">
+  <w:footnote w:type="separator" w:id="-1">
+    <w:p>
+      <w:pPr>
+        <w:spacing w:after="0" w:line="240" w:lineRule="auto"/>
+      </w:pPr>
+      <w:r>
+        <w:separator/>
+      </w:r>
+    </w:p>
+  </w:footnote>
+  <w:footnote w:type="continuationSeparator" w:id="0">
+    <w:p>
+      <w:pPr>
+        <w:spacing w:after="0" w:line="240" w:lineRule="auto"/>
+      </w:pPr>
+      <w:r>
+        <w:continuationSeparator/>
+      </w:r>
+    </w:p>
+  </w:footnote>
+</w:footnotes>
 </file>
 
 <file path=word/styles.xml><?xml version="1.0" encoding="utf-8"?>
@@ -35748,6 +35927,50 @@
       <w:lang w:eastAsia="es-ES"/>
     </w:rPr>
   </w:style>
+  <w:style w:type="paragraph" w:styleId="Encabezado">
+    <w:name w:val="header"/>
+    <w:basedOn w:val="Normal"/>
+    <w:link w:val="EncabezadoCar"/>
+    <w:uiPriority w:val="99"/>
+    <w:unhideWhenUsed/>
+    <w:rsid w:val="00C20578"/>
+    <w:pPr>
+      <w:tabs>
+        <w:tab w:val="center" w:pos="4252"/>
+        <w:tab w:val="right" w:pos="8504"/>
+      </w:tabs>
+      <w:spacing w:after="0" w:line="240" w:lineRule="auto"/>
+    </w:pPr>
+  </w:style>
+  <w:style w:type="character" w:customStyle="1" w:styleId="EncabezadoCar">
+    <w:name w:val="Encabezado Car"/>
+    <w:basedOn w:val="Fuentedeprrafopredeter"/>
+    <w:link w:val="Encabezado"/>
+    <w:uiPriority w:val="99"/>
+    <w:rsid w:val="00C20578"/>
+  </w:style>
+  <w:style w:type="paragraph" w:styleId="Piedepgina">
+    <w:name w:val="footer"/>
+    <w:basedOn w:val="Normal"/>
+    <w:link w:val="PiedepginaCar"/>
+    <w:uiPriority w:val="99"/>
+    <w:unhideWhenUsed/>
+    <w:rsid w:val="00C20578"/>
+    <w:pPr>
+      <w:tabs>
+        <w:tab w:val="center" w:pos="4252"/>
+        <w:tab w:val="right" w:pos="8504"/>
+      </w:tabs>
+      <w:spacing w:after="0" w:line="240" w:lineRule="auto"/>
+    </w:pPr>
+  </w:style>
+  <w:style w:type="character" w:customStyle="1" w:styleId="PiedepginaCar">
+    <w:name w:val="Pie de página Car"/>
+    <w:basedOn w:val="Fuentedeprrafopredeter"/>
+    <w:link w:val="Piedepgina"/>
+    <w:uiPriority w:val="99"/>
+    <w:rsid w:val="00C20578"/>
+  </w:style>
 </w:styles>
 </file>
 
@@ -35798,21 +36021,21 @@
     <w:charset w:val="00"/>
     <w:family w:val="swiss"/>
     <w:pitch w:val="variable"/>
-    <w:sig w:usb0="E0002AFF" w:usb1="4000ACFF" w:usb2="00000001" w:usb3="00000000" w:csb0="000001FF" w:csb1="00000000"/>
+    <w:sig w:usb0="E0002AFF" w:usb1="C000247B" w:usb2="00000009" w:usb3="00000000" w:csb0="000001FF" w:csb1="00000000"/>
   </w:font>
   <w:font w:name="Times New Roman">
     <w:panose1 w:val="02020603050405020304"/>
     <w:charset w:val="00"/>
     <w:family w:val="roman"/>
     <w:pitch w:val="variable"/>
-    <w:sig w:usb0="E0002AFF" w:usb1="C0007843" w:usb2="00000009" w:usb3="00000000" w:csb0="000001FF" w:csb1="00000000"/>
+    <w:sig w:usb0="E0002EFF" w:usb1="C000785B" w:usb2="00000009" w:usb3="00000000" w:csb0="000001FF" w:csb1="00000000"/>
   </w:font>
   <w:font w:name="Calibri Light">
     <w:panose1 w:val="020F0302020204030204"/>
     <w:charset w:val="00"/>
     <w:family w:val="swiss"/>
     <w:pitch w:val="variable"/>
-    <w:sig w:usb0="A0002AEF" w:usb1="4000207B" w:usb2="00000000" w:usb3="00000000" w:csb0="000001FF" w:csb1="00000000"/>
+    <w:sig w:usb0="E0002AFF" w:usb1="C000247B" w:usb2="00000009" w:usb3="00000000" w:csb0="000001FF" w:csb1="00000000"/>
   </w:font>
   <w:font w:name="Courier New">
     <w:panose1 w:val="02070309020205020404"/>
@@ -35837,11 +36060,12 @@
     <w:compatSetting w:name="enableOpenTypeFeatures" w:uri="http://schemas.microsoft.com/office/word" w:val="1"/>
     <w:compatSetting w:name="doNotFlipMirrorIndents" w:uri="http://schemas.microsoft.com/office/word" w:val="1"/>
     <w:compatSetting w:name="differentiateMultirowTableHeaders" w:uri="http://schemas.microsoft.com/office/word" w:val="1"/>
-    <w:compatSetting w:name="useWord2013TrackBottomHyphenation" w:uri="http://schemas.microsoft.com/office/word" w:val="0"/>
   </w:compat>
   <w:rsids>
     <w:rsidRoot w:val="00FD6AC9"/>
+    <w:rsid w:val="006832CD"/>
     <w:rsid w:val="009C6AB9"/>
+    <w:rsid w:val="00BC1B2B"/>
     <w:rsid w:val="00FD6AC9"/>
   </w:rsids>
   <m:mathPr>
@@ -36298,6 +36522,10 @@
     <w:name w:val="475943C0951C402E82C4B26D7970B8DB"/>
     <w:rsid w:val="00FD6AC9"/>
   </w:style>
+  <w:style w:type="paragraph" w:customStyle="1" w:styleId="FC88647DA7A045F2A2E2DCC5F129A9B7">
+    <w:name w:val="FC88647DA7A045F2A2E2DCC5F129A9B7"/>
+    <w:rsid w:val="006832CD"/>
+  </w:style>
 </w:styles>
 </file>
 
@@ -36627,7 +36855,7 @@
 </file>
 
 <file path=customXml/itemProps2.xml><?xml version="1.0" encoding="utf-8"?>
-<ds:datastoreItem xmlns:ds="http://schemas.openxmlformats.org/officeDocument/2006/customXml" ds:itemID="{B9746419-1A53-4D7E-814F-FC1DD4D9172D}">
+<ds:datastoreItem xmlns:ds="http://schemas.openxmlformats.org/officeDocument/2006/customXml" ds:itemID="{60C89BA3-E565-4B88-88C0-0F2BCD5889EA}">
   <ds:schemaRefs>
     <ds:schemaRef ds:uri="http://schemas.openxmlformats.org/officeDocument/2006/bibliography"/>
   </ds:schemaRefs>

</xml_diff>